<commit_message>
Fix inconsistency check and fill new documents templates
</commit_message>
<xml_diff>
--- a/mergefield_docs/2020_2021/1/Zalacznik_V_-_Oswiadczenie_szkoly.docx
+++ b/mergefield_docs/2020_2021/1/Zalacznik_V_-_Oswiadczenie_szkoly.docx
@@ -3098,8 +3098,6 @@
                 <w:sz w:val="18"/>
               </w:rPr>
             </w:pPr>
-            <w:bookmarkStart w:id="0" w:name="_GoBack"/>
-            <w:bookmarkEnd w:id="0"/>
           </w:p>
         </w:tc>
       </w:tr>
@@ -10696,9 +10694,9 @@
             </w:r>
           </w:p>
         </w:tc>
-        <w:bookmarkStart w:id="1" w:name="OLE_LINK5"/>
-        <w:bookmarkStart w:id="2" w:name="OLE_LINK6"/>
-        <w:bookmarkStart w:id="3" w:name="OLE_LINK7"/>
+        <w:bookmarkStart w:id="0" w:name="OLE_LINK5"/>
+        <w:bookmarkStart w:id="1" w:name="OLE_LINK6"/>
+        <w:bookmarkStart w:id="2" w:name="OLE_LINK7"/>
         <w:tc>
           <w:tcPr>
             <w:tcW w:w="850" w:type="dxa"/>
@@ -10767,9 +10765,9 @@
               </w:rPr>
               <w:fldChar w:fldCharType="end"/>
             </w:r>
+            <w:bookmarkEnd w:id="0"/>
             <w:bookmarkEnd w:id="1"/>
             <w:bookmarkEnd w:id="2"/>
-            <w:bookmarkEnd w:id="3"/>
           </w:p>
         </w:tc>
         <w:tc>
@@ -13200,8 +13198,8 @@
             </w:r>
           </w:p>
         </w:tc>
-        <w:bookmarkStart w:id="4" w:name="OLE_LINK25"/>
-        <w:bookmarkStart w:id="5" w:name="OLE_LINK26"/>
+        <w:bookmarkStart w:id="3" w:name="OLE_LINK25"/>
+        <w:bookmarkStart w:id="4" w:name="OLE_LINK26"/>
         <w:tc>
           <w:tcPr>
             <w:tcW w:w="4345" w:type="dxa"/>
@@ -13268,8 +13266,8 @@
               </w:rPr>
               <w:fldChar w:fldCharType="end"/>
             </w:r>
+            <w:bookmarkEnd w:id="3"/>
             <w:bookmarkEnd w:id="4"/>
-            <w:bookmarkEnd w:id="5"/>
           </w:p>
         </w:tc>
       </w:tr>
@@ -13698,22 +13696,6 @@
           <w:tab w:val="left" w:pos="-840"/>
         </w:tabs>
         <w:spacing w:line="240" w:lineRule="auto"/>
-        <w:rPr>
-          <w:b/>
-          <w:color w:val="339966"/>
-          <w:sz w:val="8"/>
-          <w:szCs w:val="8"/>
-          <w:u w:val="single"/>
-        </w:rPr>
-      </w:pPr>
-    </w:p>
-    <w:p>
-      <w:pPr>
-        <w:tabs>
-          <w:tab w:val="left" w:pos="-840"/>
-        </w:tabs>
-        <w:spacing w:line="240" w:lineRule="auto"/>
-        <w:ind w:hanging="960"/>
         <w:rPr>
           <w:b/>
           <w:color w:val="339966"/>
@@ -13809,7 +13791,39 @@
           <w:sz w:val="16"/>
           <w:szCs w:val="16"/>
         </w:rPr>
-        <w:t>zostały dostarczone do szkoły podstawowej przez ww. zatwierdzonego dostawcę. W tabelach podano ilości faktycznie spożyte przez uprawnionych beneficjentów w okresie udostępniania.</w:t>
+        <w:t>zostały dostarczone do szkoły podstawowej przez ww. zatwierdzonego</w:t>
+      </w:r>
+      <w:r>
+        <w:rPr>
+          <w:color w:val="339966"/>
+          <w:sz w:val="16"/>
+          <w:szCs w:val="16"/>
+        </w:rPr>
+        <w:t xml:space="preserve"> </w:t>
+      </w:r>
+      <w:r>
+        <w:rPr>
+          <w:color w:val="339966"/>
+          <w:sz w:val="16"/>
+          <w:szCs w:val="16"/>
+        </w:rPr>
+        <w:t>dostawcę. W tabelach podano ilości faktycznie spożyte przez</w:t>
+      </w:r>
+      <w:r>
+        <w:rPr>
+          <w:color w:val="339966"/>
+          <w:sz w:val="16"/>
+          <w:szCs w:val="16"/>
+        </w:rPr>
+        <w:t xml:space="preserve"> </w:t>
+      </w:r>
+      <w:r>
+        <w:rPr>
+          <w:color w:val="339966"/>
+          <w:sz w:val="16"/>
+          <w:szCs w:val="16"/>
+        </w:rPr>
+        <w:t>uprawnionych beneficjentów w okresie udostępniania.</w:t>
       </w:r>
     </w:p>
     <w:p>
@@ -13840,7 +13854,27 @@
           <w:szCs w:val="16"/>
           <w:u w:val="single"/>
         </w:rPr>
-        <w:t xml:space="preserve">Owoce i warzywa podawane dzieciom były świeże, czyste i gotowe do spożycia. </w:t>
+        <w:t>Owoce i warzywa</w:t>
+      </w:r>
+      <w:r>
+        <w:rPr>
+          <w:b/>
+          <w:color w:val="339966"/>
+          <w:sz w:val="16"/>
+          <w:szCs w:val="16"/>
+          <w:u w:val="single"/>
+        </w:rPr>
+        <w:t xml:space="preserve"> </w:t>
+      </w:r>
+      <w:r>
+        <w:rPr>
+          <w:b/>
+          <w:color w:val="339966"/>
+          <w:sz w:val="16"/>
+          <w:szCs w:val="16"/>
+          <w:u w:val="single"/>
+        </w:rPr>
+        <w:t>podawane dzieciom były świeże, czyste i gotowe do spożycia.</w:t>
       </w:r>
     </w:p>
     <w:p>
@@ -13910,7 +13944,7 @@
           <w:sz w:val="16"/>
           <w:szCs w:val="16"/>
         </w:rPr>
-        <w:t xml:space="preserve"> </w:t>
+        <w:t xml:space="preserve"> były </w:t>
       </w:r>
       <w:r>
         <w:rPr>
@@ -13919,20 +13953,11 @@
           <w:sz w:val="16"/>
           <w:szCs w:val="16"/>
         </w:rPr>
-        <w:t>były</w:t>
+        <w:t>w trakcie zajęć szkolnych,</w:t>
       </w:r>
       <w:r>
         <w:rPr>
           <w:rFonts w:ascii="Arial" w:hAnsi="Arial" w:cs="Arial"/>
-          <w:color w:val="339966"/>
-          <w:sz w:val="16"/>
-          <w:szCs w:val="16"/>
-        </w:rPr>
-        <w:t xml:space="preserve"> w trakcie zajęć szkolnych,</w:t>
-      </w:r>
-      <w:r>
-        <w:rPr>
-          <w:rFonts w:cs="Arial"/>
           <w:color w:val="339966"/>
           <w:sz w:val="16"/>
           <w:szCs w:val="16"/>
@@ -13946,7 +13971,25 @@
           <w:sz w:val="16"/>
           <w:szCs w:val="16"/>
         </w:rPr>
-        <w:t>na terenie szkoły podstawowej wyłącznie przez uprawnionych beneficjentów, których rodzice lub opiekunowie prawni wyrazili zgodę na udział w programie oraz prowadzonej ocenie programu,</w:t>
+        <w:t>na terenie szkoły podstawowej wyłącznie przez uprawnionych beneficjentów, których rodzice lub opiekunowie prawni wyrazili zgodę na udział w programie o</w:t>
+      </w:r>
+      <w:r>
+        <w:rPr>
+          <w:rFonts w:ascii="Arial" w:hAnsi="Arial" w:cs="Arial"/>
+          <w:color w:val="339966"/>
+          <w:sz w:val="16"/>
+          <w:szCs w:val="16"/>
+        </w:rPr>
+        <w:t xml:space="preserve">raz prowadzonej ocenie programu </w:t>
+      </w:r>
+      <w:r>
+        <w:rPr>
+          <w:rFonts w:ascii="Arial" w:hAnsi="Arial" w:cs="Arial"/>
+          <w:color w:val="339966"/>
+          <w:sz w:val="16"/>
+          <w:szCs w:val="16"/>
+        </w:rPr>
+        <w:t>(w przypadku zawieszenia zajęć szkolnych z powodu COVID-19, produkty przeznaczone do udostępnienia w ramach programu mogą być odebrane przez rodziców/opiekunów i spożyte przez dzieci w domu),</w:t>
       </w:r>
     </w:p>
     <w:p>
@@ -13959,6 +14002,7 @@
         <w:tabs>
           <w:tab w:val="clear" w:pos="1100"/>
           <w:tab w:val="num" w:pos="-284"/>
+          <w:tab w:val="num" w:pos="436"/>
         </w:tabs>
         <w:spacing w:after="0"/>
         <w:ind w:left="-284" w:hanging="283"/>
@@ -14050,6 +14094,7 @@
         <w:tabs>
           <w:tab w:val="clear" w:pos="1100"/>
           <w:tab w:val="num" w:pos="-284"/>
+          <w:tab w:val="num" w:pos="436"/>
         </w:tabs>
         <w:spacing w:after="0"/>
         <w:ind w:left="-284" w:hanging="283"/>
@@ -14110,6 +14155,7 @@
         <w:tabs>
           <w:tab w:val="clear" w:pos="1100"/>
           <w:tab w:val="num" w:pos="-284"/>
+          <w:tab w:val="num" w:pos="436"/>
         </w:tabs>
         <w:spacing w:after="0"/>
         <w:ind w:left="-284" w:hanging="283"/>
@@ -14169,6 +14215,7 @@
         <w:tabs>
           <w:tab w:val="clear" w:pos="1100"/>
           <w:tab w:val="num" w:pos="-284"/>
+          <w:tab w:val="num" w:pos="436"/>
         </w:tabs>
         <w:spacing w:line="240" w:lineRule="auto"/>
         <w:ind w:left="-284" w:hanging="283"/>
@@ -14256,7 +14303,23 @@
           <w:sz w:val="16"/>
           <w:szCs w:val="16"/>
         </w:rPr>
-        <w:t xml:space="preserve">Przedstawiciel Szkoły uprawniony do odbioru ilościowego i jakościowego produktów zapoznał się z zapisami zawartej </w:t>
+        <w:t xml:space="preserve">Przedstawiciel </w:t>
+      </w:r>
+      <w:r>
+        <w:rPr>
+          <w:color w:val="339966"/>
+          <w:sz w:val="16"/>
+          <w:szCs w:val="16"/>
+        </w:rPr>
+        <w:t>s</w:t>
+      </w:r>
+      <w:r>
+        <w:rPr>
+          <w:color w:val="339966"/>
+          <w:sz w:val="16"/>
+          <w:szCs w:val="16"/>
+        </w:rPr>
+        <w:t xml:space="preserve">zkoły uprawniony do odbioru ilościowego i jakościowego produktów zapoznał się z zapisami zawartej </w:t>
       </w:r>
       <w:r>
         <w:rPr>
@@ -14394,11 +14457,17 @@
         <w:tabs>
           <w:tab w:val="left" w:pos="3882"/>
         </w:tabs>
+        <w:spacing w:line="240" w:lineRule="auto"/>
+        <w:ind w:left="-851"/>
+        <w:jc w:val="both"/>
         <w:rPr>
+          <w:color w:val="339966"/>
           <w:sz w:val="14"/>
           <w:szCs w:val="12"/>
         </w:rPr>
       </w:pPr>
+      <w:bookmarkStart w:id="5" w:name="_GoBack"/>
+      <w:bookmarkEnd w:id="5"/>
     </w:p>
     <w:tbl>
       <w:tblPr>
@@ -17949,7 +18018,7 @@
 </file>
 
 <file path=customXml/itemProps1.xml><?xml version="1.0" encoding="utf-8"?>
-<ds:datastoreItem xmlns:ds="http://schemas.openxmlformats.org/officeDocument/2006/customXml" ds:itemID="{3E6D8C2A-230C-434A-9CDB-AC248B05AE82}">
+<ds:datastoreItem xmlns:ds="http://schemas.openxmlformats.org/officeDocument/2006/customXml" ds:itemID="{079ED92A-B5DD-4A8D-81B4-5B8159DB8ABA}">
   <ds:schemaRefs>
     <ds:schemaRef ds:uri="http://schemas.openxmlformats.org/officeDocument/2006/bibliography"/>
   </ds:schemaRefs>

</xml_diff>